<commit_message>
Added sprint 2 docs
</commit_message>
<xml_diff>
--- a/01-Project Documents/Sprint 2/Code Reviews/application_cable/channel.rb.docx
+++ b/01-Project Documents/Sprint 2/Code Reviews/application_cable/channel.rb.docx
@@ -1,6 +1,6 @@
 
 <file path=word/document.xml><?xml version="1.0" encoding="utf-8"?>
-<w:document xmlns:mc="http://schemas.openxmlformats.org/markup-compatibility/2006" xmlns:o="urn:schemas-microsoft-com:office:office" xmlns:r="http://schemas.openxmlformats.org/officeDocument/2006/relationships" xmlns:m="http://schemas.openxmlformats.org/officeDocument/2006/math" xmlns:v="urn:schemas-microsoft-com:vml" xmlns:wp="http://schemas.openxmlformats.org/drawingml/2006/wordprocessingDrawing" xmlns:w10="urn:schemas-microsoft-com:office:word" xmlns:w="http://schemas.openxmlformats.org/wordprocessingml/2006/main" xmlns:wne="http://schemas.microsoft.com/office/word/2006/wordml" xmlns:sl="http://schemas.openxmlformats.org/schemaLibrary/2006/main" xmlns:a="http://schemas.openxmlformats.org/drawingml/2006/main" xmlns:pic="http://schemas.openxmlformats.org/drawingml/2006/picture" xmlns:c="http://schemas.openxmlformats.org/drawingml/2006/chart" xmlns:lc="http://schemas.openxmlformats.org/drawingml/2006/lockedCanvas" xmlns:dgm="http://schemas.openxmlformats.org/drawingml/2006/diagram" xmlns:wps="http://schemas.microsoft.com/office/word/2010/wordprocessingShape" xmlns:wpg="http://schemas.microsoft.com/office/word/2010/wordprocessingGroup">
+<w:document xmlns:mc="http://schemas.openxmlformats.org/markup-compatibility/2006" xmlns:o="urn:schemas-microsoft-com:office:office" xmlns:r="http://schemas.openxmlformats.org/officeDocument/2006/relationships" xmlns:m="http://schemas.openxmlformats.org/officeDocument/2006/math" xmlns:v="urn:schemas-microsoft-com:vml" xmlns:wp="http://schemas.openxmlformats.org/drawingml/2006/wordprocessingDrawing" xmlns:w10="urn:schemas-microsoft-com:office:word" xmlns:w="http://schemas.openxmlformats.org/wordprocessingml/2006/main" xmlns:wne="http://schemas.microsoft.com/office/word/2006/wordml" xmlns:sl="http://schemas.openxmlformats.org/schemaLibrary/2006/main" xmlns:a="http://schemas.openxmlformats.org/drawingml/2006/main" xmlns:pic="http://schemas.openxmlformats.org/drawingml/2006/picture" xmlns:c="http://schemas.openxmlformats.org/drawingml/2006/chart" xmlns:lc="http://schemas.openxmlformats.org/drawingml/2006/lockedCanvas" xmlns:dgm="http://schemas.openxmlformats.org/drawingml/2006/diagram" xmlns:wps="http://schemas.microsoft.com/office/word/2010/wordprocessingShape" xmlns:wpg="http://schemas.microsoft.com/office/word/2010/wordprocessingGroup" xmlns:w14="http://schemas.microsoft.com/office/word/2010/wordml" xmlns:w15="http://schemas.microsoft.com/office/word/2012/wordml">
   <w:body>
     <w:p>
       <w:pPr>
@@ -538,7 +538,7 @@
                 <w:szCs w:val="24"/>
                 <w:rtl w:val="0"/>
               </w:rPr>
-              <w:t xml:space="preserve">1</w:t>
+              <w:t xml:space="preserve">2</w:t>
             </w:r>
             <w:r>
               <w:rPr>
@@ -661,7 +661,7 @@
                 <w:szCs w:val="24"/>
                 <w:rtl w:val="0"/>
               </w:rPr>
-              <w:t xml:space="preserve">02/09/18</w:t>
+              <w:t xml:space="preserve">02/21/18</w:t>
             </w:r>
             <w:r>
               <w:rPr>
@@ -6890,7 +6890,7 @@
 </file>
 
 <file path=word/footer1.xml><?xml version="1.0" encoding="utf-8"?>
-<w:ftr xmlns:mc="http://schemas.openxmlformats.org/markup-compatibility/2006" xmlns:o="urn:schemas-microsoft-com:office:office" xmlns:r="http://schemas.openxmlformats.org/officeDocument/2006/relationships" xmlns:m="http://schemas.openxmlformats.org/officeDocument/2006/math" xmlns:v="urn:schemas-microsoft-com:vml" xmlns:wp="http://schemas.openxmlformats.org/drawingml/2006/wordprocessingDrawing" xmlns:w10="urn:schemas-microsoft-com:office:word" xmlns:w="http://schemas.openxmlformats.org/wordprocessingml/2006/main" xmlns:wne="http://schemas.microsoft.com/office/word/2006/wordml" xmlns:sl="http://schemas.openxmlformats.org/schemaLibrary/2006/main" xmlns:a="http://schemas.openxmlformats.org/drawingml/2006/main" xmlns:pic="http://schemas.openxmlformats.org/drawingml/2006/picture" xmlns:c="http://schemas.openxmlformats.org/drawingml/2006/chart" xmlns:lc="http://schemas.openxmlformats.org/drawingml/2006/lockedCanvas" xmlns:dgm="http://schemas.openxmlformats.org/drawingml/2006/diagram" xmlns:wps="http://schemas.microsoft.com/office/word/2010/wordprocessingShape" xmlns:wpg="http://schemas.microsoft.com/office/word/2010/wordprocessingGroup">
+<w:ftr xmlns:mc="http://schemas.openxmlformats.org/markup-compatibility/2006" xmlns:o="urn:schemas-microsoft-com:office:office" xmlns:r="http://schemas.openxmlformats.org/officeDocument/2006/relationships" xmlns:m="http://schemas.openxmlformats.org/officeDocument/2006/math" xmlns:v="urn:schemas-microsoft-com:vml" xmlns:wp="http://schemas.openxmlformats.org/drawingml/2006/wordprocessingDrawing" xmlns:w10="urn:schemas-microsoft-com:office:word" xmlns:w="http://schemas.openxmlformats.org/wordprocessingml/2006/main" xmlns:wne="http://schemas.microsoft.com/office/word/2006/wordml" xmlns:sl="http://schemas.openxmlformats.org/schemaLibrary/2006/main" xmlns:a="http://schemas.openxmlformats.org/drawingml/2006/main" xmlns:pic="http://schemas.openxmlformats.org/drawingml/2006/picture" xmlns:c="http://schemas.openxmlformats.org/drawingml/2006/chart" xmlns:lc="http://schemas.openxmlformats.org/drawingml/2006/lockedCanvas" xmlns:dgm="http://schemas.openxmlformats.org/drawingml/2006/diagram" xmlns:wps="http://schemas.microsoft.com/office/word/2010/wordprocessingShape" xmlns:wpg="http://schemas.microsoft.com/office/word/2010/wordprocessingGroup" xmlns:w14="http://schemas.microsoft.com/office/word/2010/wordml" xmlns:w15="http://schemas.microsoft.com/office/word/2012/wordml">
   <w:p>
     <w:pPr>
       <w:keepNext w:val="0"/>
@@ -6973,7 +6973,7 @@
 </file>
 
 <file path=word/header1.xml><?xml version="1.0" encoding="utf-8"?>
-<w:hdr xmlns:mc="http://schemas.openxmlformats.org/markup-compatibility/2006" xmlns:o="urn:schemas-microsoft-com:office:office" xmlns:r="http://schemas.openxmlformats.org/officeDocument/2006/relationships" xmlns:m="http://schemas.openxmlformats.org/officeDocument/2006/math" xmlns:v="urn:schemas-microsoft-com:vml" xmlns:wp="http://schemas.openxmlformats.org/drawingml/2006/wordprocessingDrawing" xmlns:w10="urn:schemas-microsoft-com:office:word" xmlns:w="http://schemas.openxmlformats.org/wordprocessingml/2006/main" xmlns:wne="http://schemas.microsoft.com/office/word/2006/wordml" xmlns:sl="http://schemas.openxmlformats.org/schemaLibrary/2006/main" xmlns:a="http://schemas.openxmlformats.org/drawingml/2006/main" xmlns:pic="http://schemas.openxmlformats.org/drawingml/2006/picture" xmlns:c="http://schemas.openxmlformats.org/drawingml/2006/chart" xmlns:lc="http://schemas.openxmlformats.org/drawingml/2006/lockedCanvas" xmlns:dgm="http://schemas.openxmlformats.org/drawingml/2006/diagram" xmlns:wps="http://schemas.microsoft.com/office/word/2010/wordprocessingShape" xmlns:wpg="http://schemas.microsoft.com/office/word/2010/wordprocessingGroup">
+<w:hdr xmlns:mc="http://schemas.openxmlformats.org/markup-compatibility/2006" xmlns:o="urn:schemas-microsoft-com:office:office" xmlns:r="http://schemas.openxmlformats.org/officeDocument/2006/relationships" xmlns:m="http://schemas.openxmlformats.org/officeDocument/2006/math" xmlns:v="urn:schemas-microsoft-com:vml" xmlns:wp="http://schemas.openxmlformats.org/drawingml/2006/wordprocessingDrawing" xmlns:w10="urn:schemas-microsoft-com:office:word" xmlns:w="http://schemas.openxmlformats.org/wordprocessingml/2006/main" xmlns:wne="http://schemas.microsoft.com/office/word/2006/wordml" xmlns:sl="http://schemas.openxmlformats.org/schemaLibrary/2006/main" xmlns:a="http://schemas.openxmlformats.org/drawingml/2006/main" xmlns:pic="http://schemas.openxmlformats.org/drawingml/2006/picture" xmlns:c="http://schemas.openxmlformats.org/drawingml/2006/chart" xmlns:lc="http://schemas.openxmlformats.org/drawingml/2006/lockedCanvas" xmlns:dgm="http://schemas.openxmlformats.org/drawingml/2006/diagram" xmlns:wps="http://schemas.microsoft.com/office/word/2010/wordprocessingShape" xmlns:wpg="http://schemas.microsoft.com/office/word/2010/wordprocessingGroup" xmlns:w14="http://schemas.microsoft.com/office/word/2010/wordml" xmlns:w15="http://schemas.microsoft.com/office/word/2012/wordml">
   <w:p>
     <w:pPr>
       <w:keepNext w:val="0"/>
@@ -7031,7 +7031,7 @@
 </file>
 
 <file path=word/numbering.xml><?xml version="1.0" encoding="utf-8"?>
-<w:numbering xmlns:mc="http://schemas.openxmlformats.org/markup-compatibility/2006" xmlns:o="urn:schemas-microsoft-com:office:office" xmlns:r="http://schemas.openxmlformats.org/officeDocument/2006/relationships" xmlns:m="http://schemas.openxmlformats.org/officeDocument/2006/math" xmlns:v="urn:schemas-microsoft-com:vml" xmlns:wp="http://schemas.openxmlformats.org/drawingml/2006/wordprocessingDrawing" xmlns:w10="urn:schemas-microsoft-com:office:word" xmlns:w="http://schemas.openxmlformats.org/wordprocessingml/2006/main" xmlns:wne="http://schemas.microsoft.com/office/word/2006/wordml" xmlns:sl="http://schemas.openxmlformats.org/schemaLibrary/2006/main" xmlns:a="http://schemas.openxmlformats.org/drawingml/2006/main" xmlns:pic="http://schemas.openxmlformats.org/drawingml/2006/picture" xmlns:c="http://schemas.openxmlformats.org/drawingml/2006/chart" xmlns:lc="http://schemas.openxmlformats.org/drawingml/2006/lockedCanvas" xmlns:dgm="http://schemas.openxmlformats.org/drawingml/2006/diagram" xmlns:wps="http://schemas.microsoft.com/office/word/2010/wordprocessingShape" xmlns:wpg="http://schemas.microsoft.com/office/word/2010/wordprocessingGroup">
+<w:numbering xmlns:mc="http://schemas.openxmlformats.org/markup-compatibility/2006" xmlns:o="urn:schemas-microsoft-com:office:office" xmlns:r="http://schemas.openxmlformats.org/officeDocument/2006/relationships" xmlns:m="http://schemas.openxmlformats.org/officeDocument/2006/math" xmlns:v="urn:schemas-microsoft-com:vml" xmlns:wp="http://schemas.openxmlformats.org/drawingml/2006/wordprocessingDrawing" xmlns:w10="urn:schemas-microsoft-com:office:word" xmlns:w="http://schemas.openxmlformats.org/wordprocessingml/2006/main" xmlns:wne="http://schemas.microsoft.com/office/word/2006/wordml" xmlns:sl="http://schemas.openxmlformats.org/schemaLibrary/2006/main" xmlns:a="http://schemas.openxmlformats.org/drawingml/2006/main" xmlns:pic="http://schemas.openxmlformats.org/drawingml/2006/picture" xmlns:c="http://schemas.openxmlformats.org/drawingml/2006/chart" xmlns:lc="http://schemas.openxmlformats.org/drawingml/2006/lockedCanvas" xmlns:dgm="http://schemas.openxmlformats.org/drawingml/2006/diagram" xmlns:wps="http://schemas.microsoft.com/office/word/2010/wordprocessingShape" xmlns:wpg="http://schemas.microsoft.com/office/word/2010/wordprocessingGroup" xmlns:w14="http://schemas.microsoft.com/office/word/2010/wordml" xmlns:w15="http://schemas.microsoft.com/office/word/2012/wordml">
   <w:abstractNum w:abstractNumId="1">
     <w:lvl w:ilvl="0">
       <w:start w:val="1"/>
@@ -7131,7 +7131,7 @@
 </file>
 
 <file path=word/styles.xml><?xml version="1.0" encoding="utf-8"?>
-<w:styles xmlns:mc="http://schemas.openxmlformats.org/markup-compatibility/2006" xmlns:o="urn:schemas-microsoft-com:office:office" xmlns:r="http://schemas.openxmlformats.org/officeDocument/2006/relationships" xmlns:m="http://schemas.openxmlformats.org/officeDocument/2006/math" xmlns:v="urn:schemas-microsoft-com:vml" xmlns:wp="http://schemas.openxmlformats.org/drawingml/2006/wordprocessingDrawing" xmlns:w10="urn:schemas-microsoft-com:office:word" xmlns:w="http://schemas.openxmlformats.org/wordprocessingml/2006/main" xmlns:wne="http://schemas.microsoft.com/office/word/2006/wordml" xmlns:sl="http://schemas.openxmlformats.org/schemaLibrary/2006/main" xmlns:a="http://schemas.openxmlformats.org/drawingml/2006/main" xmlns:pic="http://schemas.openxmlformats.org/drawingml/2006/picture" xmlns:c="http://schemas.openxmlformats.org/drawingml/2006/chart" xmlns:lc="http://schemas.openxmlformats.org/drawingml/2006/lockedCanvas" xmlns:dgm="http://schemas.openxmlformats.org/drawingml/2006/diagram" xmlns:wps="http://schemas.microsoft.com/office/word/2010/wordprocessingShape" xmlns:wpg="http://schemas.microsoft.com/office/word/2010/wordprocessingGroup">
+<w:styles xmlns:mc="http://schemas.openxmlformats.org/markup-compatibility/2006" xmlns:o="urn:schemas-microsoft-com:office:office" xmlns:r="http://schemas.openxmlformats.org/officeDocument/2006/relationships" xmlns:m="http://schemas.openxmlformats.org/officeDocument/2006/math" xmlns:v="urn:schemas-microsoft-com:vml" xmlns:wp="http://schemas.openxmlformats.org/drawingml/2006/wordprocessingDrawing" xmlns:w10="urn:schemas-microsoft-com:office:word" xmlns:w="http://schemas.openxmlformats.org/wordprocessingml/2006/main" xmlns:wne="http://schemas.microsoft.com/office/word/2006/wordml" xmlns:sl="http://schemas.openxmlformats.org/schemaLibrary/2006/main" xmlns:a="http://schemas.openxmlformats.org/drawingml/2006/main" xmlns:pic="http://schemas.openxmlformats.org/drawingml/2006/picture" xmlns:c="http://schemas.openxmlformats.org/drawingml/2006/chart" xmlns:lc="http://schemas.openxmlformats.org/drawingml/2006/lockedCanvas" xmlns:dgm="http://schemas.openxmlformats.org/drawingml/2006/diagram" xmlns:wps="http://schemas.microsoft.com/office/word/2010/wordprocessingShape" xmlns:wpg="http://schemas.microsoft.com/office/word/2010/wordprocessingGroup" xmlns:w14="http://schemas.microsoft.com/office/word/2010/wordml" xmlns:w15="http://schemas.microsoft.com/office/word/2012/wordml">
   <w:docDefaults>
     <w:rPrDefault>
       <w:rPr>

</xml_diff>